<commit_message>
Update Haverford Chamber Gen 2 Build Guide.docx
</commit_message>
<xml_diff>
--- a/Documentation/Haverford Chamber Gen 2 Build Guide.docx
+++ b/Documentation/Haverford Chamber Gen 2 Build Guide.docx
@@ -4,6 +4,12 @@
   <w:body>
     <w:sdt>
       <w:sdtPr>
+        <w:rPr>
+          <w:rFonts w:asciiTheme="minorHAnsi" w:eastAsiaTheme="minorHAnsi" w:hAnsiTheme="minorHAnsi" w:cstheme="minorBidi"/>
+          <w:color w:val="auto"/>
+          <w:sz w:val="22"/>
+          <w:szCs w:val="22"/>
+        </w:rPr>
         <w:id w:val="654567400"/>
         <w:docPartObj>
           <w:docPartGallery w:val="Table of Contents"/>
@@ -12,13 +18,9 @@
       </w:sdtPr>
       <w:sdtEndPr>
         <w:rPr>
-          <w:rFonts w:asciiTheme="minorHAnsi" w:eastAsiaTheme="minorHAnsi" w:hAnsiTheme="minorHAnsi" w:cstheme="minorBidi"/>
           <w:b/>
           <w:bCs/>
           <w:noProof/>
-          <w:color w:val="auto"/>
-          <w:sz w:val="22"/>
-          <w:szCs w:val="22"/>
         </w:rPr>
       </w:sdtEndPr>
       <w:sdtContent>
@@ -1559,6 +1561,7 @@
           <w:sz w:val="28"/>
           <w:szCs w:val="28"/>
         </w:rPr>
+        <w:lastRenderedPageBreak/>
         <w:t>Build Guide</w:t>
       </w:r>
       <w:r>
@@ -1580,15 +1583,7 @@
     </w:p>
     <w:p>
       <w:r>
-        <w:t xml:space="preserve">See the </w:t>
-      </w:r>
-      <w:proofErr w:type="spellStart"/>
-      <w:r>
-        <w:t>ChamberBOM</w:t>
-      </w:r>
-      <w:proofErr w:type="spellEnd"/>
-      <w:r>
-        <w:t xml:space="preserve"> spreadsheet for list of materials and possible sourcing options.</w:t>
+        <w:t>See the ChamberBOM spreadsheet for list of materials and possible sourcing options.</w:t>
       </w:r>
     </w:p>
     <w:p>
@@ -1684,14 +1679,7 @@
           <w:b/>
           <w:bCs/>
         </w:rPr>
-        <w:t xml:space="preserve">se </w:t>
-      </w:r>
-      <w:r>
-        <w:rPr>
-          <w:b/>
-          <w:bCs/>
-        </w:rPr>
-        <w:t>spring-loaded, drop-in t-slot nuts</w:t>
+        <w:t>se spring-loaded, drop-in t-slot nuts</w:t>
       </w:r>
       <w:r>
         <w:t>, so that you do not have to insert the nuts from the ends of the extrusion and the nuts remain in position while fastening.</w:t>
@@ -1727,7 +1715,13 @@
         <w:t>Attach the Green extrusions.</w:t>
       </w:r>
       <w:r>
-        <w:t xml:space="preserve"> The camera is mounted to the lower horizontal extrusion. The water reservoir for humidity control is mounted to the lower horizontal extrusion.</w:t>
+        <w:t xml:space="preserve"> The camera is mounted to the lower horizontal extrusion. The water reservoir for humidity control is mounted to the </w:t>
+      </w:r>
+      <w:r>
+        <w:t>upper</w:t>
+      </w:r>
+      <w:r>
+        <w:t xml:space="preserve"> horizontal extrusion.</w:t>
       </w:r>
     </w:p>
     <w:p>
@@ -1813,6 +1807,7 @@
           <w:sz w:val="28"/>
           <w:szCs w:val="28"/>
         </w:rPr>
+        <w:lastRenderedPageBreak/>
         <w:t>Humidity System (Reservoir, Fan Mounts, Fans, SI7021 Temp/humidity sensor)</w:t>
       </w:r>
       <w:bookmarkEnd w:id="4"/>
@@ -1843,6 +1838,9 @@
         <w:jc w:val="center"/>
       </w:pPr>
       <w:r>
+        <w:rPr>
+          <w:noProof/>
+        </w:rPr>
         <w:drawing>
           <wp:inline distT="0" distB="0" distL="0" distR="0" wp14:anchorId="66743510" wp14:editId="13249BB4">
             <wp:extent cx="4182218" cy="3962743"/>
@@ -2040,15 +2038,7 @@
         <w:t>Circulation Fan Left, and Circulation Fan Right sub-assemblies)</w:t>
       </w:r>
       <w:r>
-        <w:t xml:space="preserve">. We printed our parts in PETG on a </w:t>
-      </w:r>
-      <w:proofErr w:type="spellStart"/>
-      <w:r>
-        <w:t>Creality</w:t>
-      </w:r>
-      <w:proofErr w:type="spellEnd"/>
-      <w:r>
-        <w:t xml:space="preserve"> Cr10s Pro V2.</w:t>
+        <w:t>. We printed our parts in PETG on a Creality Cr10s Pro V2.</w:t>
       </w:r>
     </w:p>
     <w:p>
@@ -2297,6 +2287,9 @@
         <w:jc w:val="center"/>
       </w:pPr>
       <w:r>
+        <w:rPr>
+          <w:noProof/>
+        </w:rPr>
         <w:drawing>
           <wp:inline distT="0" distB="0" distL="0" distR="0" wp14:anchorId="60377801" wp14:editId="4B03A22B">
             <wp:extent cx="4182219" cy="3962743"/>
@@ -2356,7 +2349,10 @@
         </w:numPr>
       </w:pPr>
       <w:r>
-        <w:t xml:space="preserve">Mount the two remaining Noctua fans to the 3D printed fan mounts as shown in Figure Z2. </w:t>
+        <w:t xml:space="preserve">Mount the two remaining Noctua fans to the 3D printed fan mounts as shown in </w:t>
+      </w:r>
+      <w:r>
+        <w:t xml:space="preserve">the figure below. </w:t>
       </w:r>
       <w:r>
         <w:t>Secure each fan to a fan mount u</w:t>
@@ -2406,7 +2402,10 @@
         <w:t>Using 2 M5 x 15 screws and drop in t-slot nuts, m</w:t>
       </w:r>
       <w:r>
-        <w:t>ount the two fans in the positions indicated in Figure Z3</w:t>
+        <w:t xml:space="preserve">ount the two fans in the positions indicated </w:t>
+      </w:r>
+      <w:r>
+        <w:t>in the figure below</w:t>
       </w:r>
       <w:r>
         <w:t>.</w:t>
@@ -2419,6 +2418,9 @@
         <w:jc w:val="center"/>
       </w:pPr>
       <w:r>
+        <w:rPr>
+          <w:noProof/>
+        </w:rPr>
         <w:drawing>
           <wp:inline distT="0" distB="0" distL="0" distR="0" wp14:anchorId="63492D3A" wp14:editId="0958E7CF">
             <wp:extent cx="4182218" cy="3962743"/>
@@ -2619,7 +2621,13 @@
       </w:pPr>
       <w:r>
         <w:lastRenderedPageBreak/>
-        <w:t>Secure the SI 7021 sensor to the aluminum extrusion as shown in Figure Z4. The exact placement and the method of attachment are not very important. The goal is to have the sensor be as close to the sample stage as possible. We secured the sensor in place using twist ties. Whatever method you use, be sure that it is easy to remove and reattach the sensors, as they will need to be replaced every 2-3 months.</w:t>
+        <w:t xml:space="preserve">Secure the SI7021 sensor to the aluminum extrusion as shown </w:t>
+      </w:r>
+      <w:r>
+        <w:t>below</w:t>
+      </w:r>
+      <w:r>
+        <w:t>. The exact placement and the method of attachment are not very important. The goal is to have the sensor be as close to the sample stage as possible. We secured the sensor in place using twist ties. Whatever method you use, be sure that it is easy to remove and reattach the sensors, as they will need to be replaced every month.</w:t>
       </w:r>
       <w:r>
         <w:t xml:space="preserve"> Before attaching the sensor, solder on the four header pins to assist in wiring in later steps.</w:t>
@@ -2715,7 +2723,13 @@
         </w:numPr>
       </w:pPr>
       <w:r>
-        <w:t>Remove the upper green extrusion the water reservoir is mounted on.</w:t>
+        <w:t xml:space="preserve">Remove the upper green extrusion </w:t>
+      </w:r>
+      <w:r>
+        <w:t xml:space="preserve">that </w:t>
+      </w:r>
+      <w:r>
+        <w:t>the water reservoir is mounted on.</w:t>
       </w:r>
     </w:p>
     <w:p>
@@ -3198,21 +3212,25 @@
         </w:numPr>
       </w:pPr>
       <w:r>
-        <w:t xml:space="preserve">Attach the camera mount to the </w:t>
-      </w:r>
-      <w:proofErr w:type="spellStart"/>
-      <w:r>
-        <w:t>ThorLabs</w:t>
-      </w:r>
-      <w:proofErr w:type="spellEnd"/>
-      <w:r>
-        <w:t xml:space="preserve"> camera with </w:t>
+        <w:t xml:space="preserve">Attach the camera mount to the ThorLabs camera with </w:t>
       </w:r>
       <w:r>
         <w:t>the screws provided with the camera</w:t>
       </w:r>
       <w:r>
-        <w:t>. Then mount the assembly to the aluminum extrusion using a t-nut and an M</w:t>
+        <w:t>. Then mount the assembly to the aluminum extrusion using a</w:t>
+      </w:r>
+      <w:r>
+        <w:t xml:space="preserve"> 2</w:t>
+      </w:r>
+      <w:r>
+        <w:t xml:space="preserve"> t-nut</w:t>
+      </w:r>
+      <w:r>
+        <w:t>s</w:t>
+      </w:r>
+      <w:r>
+        <w:t xml:space="preserve"> and M</w:t>
       </w:r>
       <w:r>
         <w:t>5</w:t>
@@ -3224,7 +3242,10 @@
         <w:t>22</w:t>
       </w:r>
       <w:r>
-        <w:t xml:space="preserve"> screw as shown in Figure Z6.</w:t>
+        <w:t xml:space="preserve"> screw</w:t>
+      </w:r>
+      <w:r>
+        <w:t>s</w:t>
       </w:r>
     </w:p>
     <w:p/>
@@ -3313,15 +3334,7 @@
         <w:t xml:space="preserve">in </w:t>
       </w:r>
       <w:r>
-        <w:t>G10 – FR4 Fiberglass-epoxy laminate panel (“</w:t>
-      </w:r>
-      <w:proofErr w:type="spellStart"/>
-      <w:r>
-        <w:t>Garolite</w:t>
-      </w:r>
-      <w:proofErr w:type="spellEnd"/>
-      <w:r>
-        <w:t>”)</w:t>
+        <w:t>G10 – FR4 Fiberglass-epoxy laminate panel (“Garolite”)</w:t>
       </w:r>
       <w:r>
         <w:t xml:space="preserve">, or equivalent material, at a thickness of 0.125”. This is to withstand the heat of the sample stage without warping. </w:t>
@@ -3405,22 +3418,7 @@
         </w:numPr>
       </w:pPr>
       <w:r>
-        <w:t xml:space="preserve">Using M5 x </w:t>
-      </w:r>
-      <w:r>
-        <w:t>8</w:t>
-      </w:r>
-      <w:r>
-        <w:t xml:space="preserve"> screws</w:t>
-      </w:r>
-      <w:r>
-        <w:t xml:space="preserve">, </w:t>
-      </w:r>
-      <w:r>
-        <w:t>drop in t-slot nuts</w:t>
-      </w:r>
-      <w:r>
-        <w:t>, and corner brackets,</w:t>
+        <w:t>Using M5 x 8 screws, drop in t-slot nuts, and corner brackets,</w:t>
       </w:r>
       <w:r>
         <w:t xml:space="preserve"> </w:t>
@@ -3511,6 +3509,21 @@
       </w:r>
       <w:r>
         <w:t>Water and Weather Resistant Foam</w:t>
+      </w:r>
+      <w:r>
+        <w:t xml:space="preserve"> and attach it to the upper hoop, facing the door.</w:t>
+      </w:r>
+    </w:p>
+    <w:p>
+      <w:pPr>
+        <w:pStyle w:val="ListParagraph"/>
+        <w:numPr>
+          <w:ilvl w:val="0"/>
+          <w:numId w:val="8"/>
+        </w:numPr>
+      </w:pPr>
+      <w:r>
+        <w:t>Attach the door handle to the door panel, and slide it onto the aluminum extrusions.</w:t>
       </w:r>
     </w:p>
     <w:p/>
@@ -3541,7 +3554,6 @@
           <w:sz w:val="28"/>
           <w:szCs w:val="28"/>
         </w:rPr>
-        <w:lastRenderedPageBreak/>
         <w:t>Wiring</w:t>
       </w:r>
       <w:bookmarkEnd w:id="9"/>
@@ -3549,6 +3561,9 @@
     <w:p/>
     <w:p>
       <w:r>
+        <w:rPr>
+          <w:noProof/>
+        </w:rPr>
         <w:drawing>
           <wp:inline distT="0" distB="0" distL="0" distR="0" wp14:anchorId="22320F14" wp14:editId="18D5E5D3">
             <wp:extent cx="5562600" cy="4274820"/>
@@ -3630,7 +3645,10 @@
         <w:t xml:space="preserve">. All the 12-volt lines were extended by splicing a segment of </w:t>
       </w:r>
       <w:r>
-        <w:t>18-gauge</w:t>
+        <w:t>20</w:t>
+      </w:r>
+      <w:r>
+        <w:t>-gauge</w:t>
       </w:r>
       <w:r>
         <w:t xml:space="preserve"> stranded wire, and covering the soldered join with a shrink tube. The</w:t>
@@ -3647,16 +3665,14 @@
       <w:r>
         <w:t xml:space="preserve"> </w:t>
       </w:r>
-      <w:proofErr w:type="gramStart"/>
       <w:r>
         <w:t>16</w:t>
       </w:r>
       <w:r>
-        <w:t xml:space="preserve"> gauge</w:t>
-      </w:r>
-      <w:proofErr w:type="gramEnd"/>
-      <w:r>
-        <w:t xml:space="preserve"> stranded wire.</w:t>
+        <w:t>-</w:t>
+      </w:r>
+      <w:r>
+        <w:t>gauge stranded wire.</w:t>
       </w:r>
       <w:r>
         <w:t xml:space="preserve"> The best practice for wiring up the chamber is to:</w:t>
@@ -3686,7 +3702,13 @@
         <w:t>terminals</w:t>
       </w:r>
       <w:r>
-        <w:t xml:space="preserve"> onto the SI7021 humidity sensor, the Noctua fans, the thermocouple, and the silicone heating pad. These connectors to do not have to be long. This allows the electrical components in the internal chamber to be easily disconnected from the outer enclosure.</w:t>
+        <w:t xml:space="preserve"> onto the SI7021 humidity sensor, the Noctua fans, the thermocouple, and the silicone heating pad.</w:t>
+      </w:r>
+      <w:r>
+        <w:t xml:space="preserve"> </w:t>
+      </w:r>
+      <w:r>
+        <w:t>This allows the electrical components in the internal chamber to be easily disconnected from the outer enclosure.</w:t>
       </w:r>
       <w:r>
         <w:t xml:space="preserve"> This is important for troubleshooting, maintenance and part replacement. The connectors we recommend are:</w:t>
@@ -3701,6 +3723,7 @@
         </w:numPr>
       </w:pPr>
       <w:r>
+        <w:lastRenderedPageBreak/>
         <w:t xml:space="preserve">SI7021: </w:t>
       </w:r>
       <w:r>
@@ -3737,7 +3760,6 @@
         </w:numPr>
       </w:pPr>
       <w:r>
-        <w:lastRenderedPageBreak/>
         <w:t>Noctua Fans: These fans come with female</w:t>
       </w:r>
       <w:r>
@@ -3786,10 +3808,7 @@
         <w:t>Silicone Heating Pad:</w:t>
       </w:r>
       <w:r>
-        <w:t xml:space="preserve"> </w:t>
-      </w:r>
-      <w:r>
-        <w:t>Crimp female spade connectors to the ends of the wires.</w:t>
+        <w:t xml:space="preserve"> Crimp female spade connectors to the ends of the wires.</w:t>
       </w:r>
     </w:p>
     <w:p>
@@ -3918,10 +3937,7 @@
         <w:t>Use the ABS panel as a mounting board for the electronic components, and for cable management.</w:t>
       </w:r>
       <w:r>
-        <w:t xml:space="preserve"> Holes were drilled as necessary to insert twist ties to manage excess lengths of wires.</w:t>
-      </w:r>
-      <w:r>
-        <w:t xml:space="preserve"> </w:t>
+        <w:t xml:space="preserve"> Holes were drilled as necessary to insert twist ties to manage excess lengths of wires. </w:t>
       </w:r>
       <w:r>
         <w:t xml:space="preserve">We crimped </w:t>
@@ -3934,6 +3950,9 @@
       </w:r>
       <w:r>
         <w:t xml:space="preserve"> Circular terminals were used for wires that </w:t>
+      </w:r>
+      <w:r>
+        <w:t>connect to the toggle switches.</w:t>
       </w:r>
     </w:p>
     <w:p>
@@ -3964,19 +3983,7 @@
           <w:rPr>
             <w:rStyle w:val="Hyperlink"/>
           </w:rPr>
-          <w:t>https://cdn.automationdirect.com/static/manuals/soloc</w:t>
-        </w:r>
-        <w:r>
-          <w:rPr>
-            <w:rStyle w:val="Hyperlink"/>
-          </w:rPr>
-          <w:t>o</w:t>
-        </w:r>
-        <w:r>
-          <w:rPr>
-            <w:rStyle w:val="Hyperlink"/>
-          </w:rPr>
-          <w:t>ntrolm/solosl4824qsg.pdf</w:t>
+          <w:t>https://cdn.automationdirect.com/static/manuals/solocontrolm/solosl4824qsg.pdf</w:t>
         </w:r>
       </w:hyperlink>
       <w:r>
@@ -4168,21 +4175,7 @@
         <w:rPr>
           <w:rFonts w:cstheme="minorHAnsi"/>
         </w:rPr>
-        <w:t xml:space="preserve"> </w:t>
-      </w:r>
-      <w:proofErr w:type="spellStart"/>
-      <w:r>
-        <w:rPr>
-          <w:rFonts w:cstheme="minorHAnsi"/>
-        </w:rPr>
-        <w:t>ThorLabs</w:t>
-      </w:r>
-      <w:proofErr w:type="spellEnd"/>
-      <w:r>
-        <w:rPr>
-          <w:rFonts w:cstheme="minorHAnsi"/>
-        </w:rPr>
-        <w:t xml:space="preserve"> Camera Software (For time-lapse image collection)</w:t>
+        <w:t xml:space="preserve"> ThorLabs Camera Software (For time-lapse image collection)</w:t>
       </w:r>
     </w:p>
     <w:p>
@@ -4214,33 +4207,11 @@
           <w:rFonts w:cstheme="minorHAnsi"/>
         </w:rPr>
       </w:pPr>
-      <w:proofErr w:type="spellStart"/>
-      <w:r>
-        <w:rPr>
-          <w:rFonts w:cstheme="minorHAnsi"/>
-        </w:rPr>
-        <w:t>Thonny</w:t>
-      </w:r>
-      <w:proofErr w:type="spellEnd"/>
-      <w:r>
-        <w:rPr>
-          <w:rFonts w:cstheme="minorHAnsi"/>
-        </w:rPr>
-        <w:t xml:space="preserve"> (For ambient temperature and humidity logging via raspberry pi </w:t>
-      </w:r>
-      <w:proofErr w:type="spellStart"/>
-      <w:r>
-        <w:rPr>
-          <w:rFonts w:cstheme="minorHAnsi"/>
-        </w:rPr>
-        <w:t>pico</w:t>
-      </w:r>
-      <w:proofErr w:type="spellEnd"/>
-      <w:r>
-        <w:rPr>
-          <w:rFonts w:cstheme="minorHAnsi"/>
-        </w:rPr>
-        <w:t>)</w:t>
+      <w:r>
+        <w:rPr>
+          <w:rFonts w:cstheme="minorHAnsi"/>
+        </w:rPr>
+        <w:t>Thonny (For ambient temperature and humidity logging via raspberry pi pico)</w:t>
       </w:r>
     </w:p>
     <w:p>
@@ -4321,34 +4292,13 @@
         <w:rPr>
           <w:rFonts w:cstheme="minorHAnsi"/>
         </w:rPr>
-        <w:lastRenderedPageBreak/>
-        <w:t xml:space="preserve">Go to the chamber’s </w:t>
-      </w:r>
-      <w:proofErr w:type="spellStart"/>
-      <w:r>
-        <w:rPr>
-          <w:rFonts w:cstheme="minorHAnsi"/>
-        </w:rPr>
-        <w:t>Github</w:t>
-      </w:r>
-      <w:proofErr w:type="spellEnd"/>
-      <w:r>
-        <w:rPr>
-          <w:rFonts w:cstheme="minorHAnsi"/>
-        </w:rPr>
-        <w:t xml:space="preserve"> page, and clone the repository</w:t>
-      </w:r>
-      <w:r>
-        <w:rPr>
-          <w:rFonts w:cstheme="minorHAnsi"/>
-        </w:rPr>
-        <w:t xml:space="preserve">. </w:t>
-      </w:r>
-      <w:r>
-        <w:rPr>
-          <w:rFonts w:cstheme="minorHAnsi"/>
-        </w:rPr>
-        <w:t xml:space="preserve">Example experimental data and calibration data has been included as </w:t>
+        <w:t>Go to the chamber’s Github page, and clone the repository</w:t>
+      </w:r>
+      <w:r>
+        <w:rPr>
+          <w:rFonts w:cstheme="minorHAnsi"/>
+        </w:rPr>
+        <w:t xml:space="preserve">. Example experimental data and calibration data has been included as </w:t>
       </w:r>
       <w:r>
         <w:rPr>
@@ -4455,21 +4405,7 @@
         <w:rPr>
           <w:rFonts w:cstheme="minorHAnsi"/>
         </w:rPr>
-        <w:t xml:space="preserve">root for all the chamber data. This is the path you enter for </w:t>
-      </w:r>
-      <w:proofErr w:type="spellStart"/>
-      <w:r>
-        <w:rPr>
-          <w:rFonts w:cstheme="minorHAnsi"/>
-        </w:rPr>
-        <w:t>chamber_data_path</w:t>
-      </w:r>
-      <w:proofErr w:type="spellEnd"/>
-      <w:r>
-        <w:rPr>
-          <w:rFonts w:cstheme="minorHAnsi"/>
-        </w:rPr>
-        <w:t xml:space="preserve">. You </w:t>
+        <w:t xml:space="preserve">root for all the chamber data. This is the path you enter for chamber_data_path. You </w:t>
       </w:r>
     </w:p>
     <w:p>
@@ -4491,19 +4427,11 @@
         </w:rPr>
         <w:t xml:space="preserve"># </w:t>
       </w:r>
-      <w:proofErr w:type="gramStart"/>
-      <w:r>
-        <w:rPr>
-          <w:rFonts w:cstheme="minorHAnsi"/>
-        </w:rPr>
-        <w:t>can</w:t>
-      </w:r>
-      <w:proofErr w:type="gramEnd"/>
-      <w:r>
-        <w:rPr>
-          <w:rFonts w:cstheme="minorHAnsi"/>
-        </w:rPr>
-        <w:t xml:space="preserve"> place this folder wherever. A sample folder is included in the repository as </w:t>
+      <w:r>
+        <w:rPr>
+          <w:rFonts w:cstheme="minorHAnsi"/>
+        </w:rPr>
+        <w:t xml:space="preserve">can place this folder wherever. A sample folder is included in the repository as </w:t>
       </w:r>
     </w:p>
     <w:p>
@@ -4525,19 +4453,11 @@
         </w:rPr>
         <w:t xml:space="preserve"># </w:t>
       </w:r>
-      <w:proofErr w:type="spellStart"/>
-      <w:r>
-        <w:rPr>
-          <w:rFonts w:cstheme="minorHAnsi"/>
-        </w:rPr>
-        <w:t>Chamber_Test_folder</w:t>
-      </w:r>
-      <w:proofErr w:type="spellEnd"/>
-      <w:r>
-        <w:rPr>
-          <w:rFonts w:cstheme="minorHAnsi"/>
-        </w:rPr>
-        <w:t xml:space="preserve"> with one example experiment.</w:t>
+      <w:r>
+        <w:rPr>
+          <w:rFonts w:cstheme="minorHAnsi"/>
+        </w:rPr>
+        <w:t>Chamber_Test_folder with one example experiment.</w:t>
       </w:r>
     </w:p>
     <w:p>
@@ -4557,7 +4477,19 @@
         <w:rPr>
           <w:rFonts w:cstheme="minorHAnsi"/>
         </w:rPr>
-        <w:t xml:space="preserve">RK_37 # example experiment run. This folder is a placeholder, the raw data is too large to </w:t>
+        <w:t xml:space="preserve">RK_37 </w:t>
+      </w:r>
+      <w:r>
+        <w:rPr>
+          <w:rFonts w:cstheme="minorHAnsi"/>
+        </w:rPr>
+        <w:t xml:space="preserve"> </w:t>
+      </w:r>
+      <w:r>
+        <w:rPr>
+          <w:rFonts w:cstheme="minorHAnsi"/>
+        </w:rPr>
+        <w:t xml:space="preserve"># example experiment run. This folder is a placeholder, the raw data is too large to </w:t>
       </w:r>
     </w:p>
     <w:p>
@@ -4573,34 +4505,41 @@
         </w:rPr>
         <w:t xml:space="preserve"># </w:t>
       </w:r>
-      <w:proofErr w:type="gramStart"/>
-      <w:r>
-        <w:rPr>
-          <w:rFonts w:cstheme="minorHAnsi"/>
-        </w:rPr>
-        <w:t>post</w:t>
-      </w:r>
-      <w:proofErr w:type="gramEnd"/>
-      <w:r>
-        <w:rPr>
-          <w:rFonts w:cstheme="minorHAnsi"/>
-        </w:rPr>
-        <w:t xml:space="preserve"> on </w:t>
-      </w:r>
-      <w:proofErr w:type="spellStart"/>
-      <w:r>
-        <w:rPr>
-          <w:rFonts w:cstheme="minorHAnsi"/>
-        </w:rPr>
-        <w:t>github</w:t>
-      </w:r>
-      <w:proofErr w:type="spellEnd"/>
-      <w:r>
-        <w:rPr>
-          <w:rFonts w:cstheme="minorHAnsi"/>
-        </w:rPr>
-        <w:t xml:space="preserve"> but can be downloaded here</w:t>
-      </w:r>
+      <w:r>
+        <w:rPr>
+          <w:rFonts w:cstheme="minorHAnsi"/>
+        </w:rPr>
+        <w:t>host</w:t>
+      </w:r>
+      <w:r>
+        <w:rPr>
+          <w:rFonts w:cstheme="minorHAnsi"/>
+        </w:rPr>
+        <w:t xml:space="preserve"> on github but can be downloaded </w:t>
+      </w:r>
+      <w:hyperlink r:id="rId19" w:history="1">
+        <w:r>
+          <w:rPr>
+            <w:rStyle w:val="Hyperlink"/>
+            <w:rFonts w:cstheme="minorHAnsi"/>
+          </w:rPr>
+          <w:t>he</w:t>
+        </w:r>
+        <w:r>
+          <w:rPr>
+            <w:rStyle w:val="Hyperlink"/>
+            <w:rFonts w:cstheme="minorHAnsi"/>
+          </w:rPr>
+          <w:t>r</w:t>
+        </w:r>
+        <w:r>
+          <w:rPr>
+            <w:rStyle w:val="Hyperlink"/>
+            <w:rFonts w:cstheme="minorHAnsi"/>
+          </w:rPr>
+          <w:t>e</w:t>
+        </w:r>
+      </w:hyperlink>
       <w:r>
         <w:rPr>
           <w:rFonts w:cstheme="minorHAnsi"/>
@@ -4625,21 +4564,7 @@
         <w:rPr>
           <w:rFonts w:cstheme="minorHAnsi"/>
         </w:rPr>
-        <w:t xml:space="preserve">Color_Calibration_5_6_22 # Folder storing the two </w:t>
-      </w:r>
-      <w:proofErr w:type="spellStart"/>
-      <w:r>
-        <w:rPr>
-          <w:rFonts w:cstheme="minorHAnsi"/>
-        </w:rPr>
-        <w:t>Xrite</w:t>
-      </w:r>
-      <w:proofErr w:type="spellEnd"/>
-      <w:r>
-        <w:rPr>
-          <w:rFonts w:cstheme="minorHAnsi"/>
-        </w:rPr>
-        <w:t xml:space="preserve"> Color Checker Images</w:t>
+        <w:t>Color_Calibration_5_6_22 # Folder storing the two Xrite Color Checker Images</w:t>
       </w:r>
     </w:p>
     <w:p>
@@ -4655,33 +4580,11 @@
         </w:rPr>
         <w:t>/</w:t>
       </w:r>
-      <w:proofErr w:type="spellStart"/>
-      <w:r>
-        <w:rPr>
-          <w:rFonts w:cstheme="minorHAnsi"/>
-        </w:rPr>
-        <w:t>Video_Queue</w:t>
-      </w:r>
-      <w:proofErr w:type="spellEnd"/>
-      <w:r>
-        <w:rPr>
-          <w:rFonts w:cstheme="minorHAnsi"/>
-        </w:rPr>
-        <w:t xml:space="preserve"> # The temporary file that where the time lapse .</w:t>
-      </w:r>
-      <w:proofErr w:type="spellStart"/>
-      <w:r>
-        <w:rPr>
-          <w:rFonts w:cstheme="minorHAnsi"/>
-        </w:rPr>
-        <w:t>avi</w:t>
-      </w:r>
-      <w:proofErr w:type="spellEnd"/>
-      <w:r>
-        <w:rPr>
-          <w:rFonts w:cstheme="minorHAnsi"/>
-        </w:rPr>
-        <w:t xml:space="preserve"> video from the Thorlabs </w:t>
+      <w:r>
+        <w:rPr>
+          <w:rFonts w:cstheme="minorHAnsi"/>
+        </w:rPr>
+        <w:t xml:space="preserve">Video_Queue # The temporary file where the time lapse .avi video from the Thorlabs </w:t>
       </w:r>
     </w:p>
     <w:p>
@@ -4697,19 +4600,11 @@
         </w:rPr>
         <w:t xml:space="preserve"># </w:t>
       </w:r>
-      <w:proofErr w:type="gramStart"/>
-      <w:r>
-        <w:rPr>
-          <w:rFonts w:cstheme="minorHAnsi"/>
-        </w:rPr>
-        <w:t>application</w:t>
-      </w:r>
-      <w:proofErr w:type="gramEnd"/>
-      <w:r>
-        <w:rPr>
-          <w:rFonts w:cstheme="minorHAnsi"/>
-        </w:rPr>
-        <w:t xml:space="preserve"> is saved</w:t>
+      <w:r>
+        <w:rPr>
+          <w:rFonts w:cstheme="minorHAnsi"/>
+        </w:rPr>
+        <w:t>application is saved</w:t>
       </w:r>
     </w:p>
     <w:p>
@@ -4725,19 +4620,11 @@
         </w:rPr>
         <w:t>/</w:t>
       </w:r>
-      <w:proofErr w:type="spellStart"/>
-      <w:r>
-        <w:rPr>
-          <w:rFonts w:cstheme="minorHAnsi"/>
-        </w:rPr>
-        <w:t>Sample_Temp_Queue</w:t>
-      </w:r>
-      <w:proofErr w:type="spellEnd"/>
-      <w:r>
-        <w:rPr>
-          <w:rFonts w:cstheme="minorHAnsi"/>
-        </w:rPr>
-        <w:t xml:space="preserve"> # The temporary file that where the .txt log from the Automation's</w:t>
+      <w:r>
+        <w:rPr>
+          <w:rFonts w:cstheme="minorHAnsi"/>
+        </w:rPr>
+        <w:t>Sample_Temp_Queue # The temporary file where the .txt log from the Automation's</w:t>
       </w:r>
     </w:p>
     <w:p>
@@ -4763,7 +4650,19 @@
         <w:rPr>
           <w:rFonts w:cstheme="minorHAnsi"/>
         </w:rPr>
-        <w:t>Direct Solo Configuration application is saved</w:t>
+        <w:t xml:space="preserve">Direct Solo Configuration application </w:t>
+      </w:r>
+      <w:r>
+        <w:rPr>
+          <w:rFonts w:cstheme="minorHAnsi"/>
+        </w:rPr>
+        <w:t>i</w:t>
+      </w:r>
+      <w:r>
+        <w:rPr>
+          <w:rFonts w:cstheme="minorHAnsi"/>
+        </w:rPr>
+        <w:t>s saved</w:t>
       </w:r>
     </w:p>
     <w:p>
@@ -4869,6 +4768,12 @@
         </w:rPr>
         <w:t>avigate to the location of the downloaded files</w:t>
       </w:r>
+      <w:r>
+        <w:rPr>
+          <w:rFonts w:cstheme="minorHAnsi"/>
+        </w:rPr>
+        <w:t>.</w:t>
+      </w:r>
     </w:p>
     <w:p>
       <w:pPr>
@@ -4885,21 +4790,13 @@
         <w:rPr>
           <w:rFonts w:cstheme="minorHAnsi"/>
         </w:rPr>
-        <w:t xml:space="preserve">Deactivate any current </w:t>
-      </w:r>
-      <w:proofErr w:type="spellStart"/>
-      <w:r>
-        <w:rPr>
-          <w:rFonts w:cstheme="minorHAnsi"/>
-        </w:rPr>
-        <w:t>conda</w:t>
-      </w:r>
-      <w:proofErr w:type="spellEnd"/>
-      <w:r>
-        <w:rPr>
-          <w:rFonts w:cstheme="minorHAnsi"/>
-        </w:rPr>
-        <w:t xml:space="preserve"> instance</w:t>
+        <w:t>Deactivate any current conda instance</w:t>
+      </w:r>
+      <w:r>
+        <w:rPr>
+          <w:rFonts w:cstheme="minorHAnsi"/>
+        </w:rPr>
+        <w:t>.</w:t>
       </w:r>
     </w:p>
     <w:p>
@@ -4927,33 +4824,11 @@
           <w:rFonts w:cstheme="minorHAnsi"/>
         </w:rPr>
       </w:pPr>
-      <w:proofErr w:type="spellStart"/>
-      <w:r>
-        <w:rPr>
-          <w:rFonts w:cstheme="minorHAnsi"/>
-        </w:rPr>
-        <w:t>conda</w:t>
-      </w:r>
-      <w:proofErr w:type="spellEnd"/>
-      <w:r>
-        <w:rPr>
-          <w:rFonts w:cstheme="minorHAnsi"/>
-        </w:rPr>
-        <w:t xml:space="preserve"> create -n </w:t>
-      </w:r>
-      <w:proofErr w:type="spellStart"/>
-      <w:r>
-        <w:rPr>
-          <w:rFonts w:cstheme="minorHAnsi"/>
-        </w:rPr>
-        <w:t>aging_chamber</w:t>
-      </w:r>
-      <w:proofErr w:type="spellEnd"/>
-      <w:r>
-        <w:rPr>
-          <w:rFonts w:cstheme="minorHAnsi"/>
-        </w:rPr>
-        <w:t xml:space="preserve"> python=3.7</w:t>
+      <w:r>
+        <w:rPr>
+          <w:rFonts w:cstheme="minorHAnsi"/>
+        </w:rPr>
+        <w:t>conda create -n aging_chamber python=3.7</w:t>
       </w:r>
     </w:p>
     <w:p>
@@ -4973,46 +4848,36 @@
         </w:rPr>
         <w:t>Activate the new environment</w:t>
       </w:r>
-    </w:p>
-    <w:p>
-      <w:pPr>
-        <w:pStyle w:val="ListParagraph"/>
-        <w:ind w:left="876"/>
-        <w:rPr>
-          <w:rFonts w:cstheme="minorHAnsi"/>
-        </w:rPr>
-      </w:pPr>
-    </w:p>
-    <w:p>
-      <w:pPr>
-        <w:pStyle w:val="ListParagraph"/>
-        <w:ind w:left="876"/>
-        <w:rPr>
-          <w:rFonts w:cstheme="minorHAnsi"/>
-        </w:rPr>
-      </w:pPr>
-      <w:proofErr w:type="spellStart"/>
-      <w:r>
-        <w:rPr>
-          <w:rFonts w:cstheme="minorHAnsi"/>
-        </w:rPr>
-        <w:t>conda</w:t>
-      </w:r>
-      <w:proofErr w:type="spellEnd"/>
-      <w:r>
-        <w:rPr>
-          <w:rFonts w:cstheme="minorHAnsi"/>
-        </w:rPr>
-        <w:t xml:space="preserve"> activate </w:t>
-      </w:r>
-      <w:proofErr w:type="spellStart"/>
-      <w:r>
-        <w:rPr>
-          <w:rFonts w:cstheme="minorHAnsi"/>
-        </w:rPr>
-        <w:t>aging_chamber</w:t>
-      </w:r>
-      <w:proofErr w:type="spellEnd"/>
+      <w:r>
+        <w:rPr>
+          <w:rFonts w:cstheme="minorHAnsi"/>
+        </w:rPr>
+        <w:t>.</w:t>
+      </w:r>
+    </w:p>
+    <w:p>
+      <w:pPr>
+        <w:pStyle w:val="ListParagraph"/>
+        <w:ind w:left="876"/>
+        <w:rPr>
+          <w:rFonts w:cstheme="minorHAnsi"/>
+        </w:rPr>
+      </w:pPr>
+    </w:p>
+    <w:p>
+      <w:pPr>
+        <w:pStyle w:val="ListParagraph"/>
+        <w:ind w:left="876"/>
+        <w:rPr>
+          <w:rFonts w:cstheme="minorHAnsi"/>
+        </w:rPr>
+      </w:pPr>
+      <w:r>
+        <w:rPr>
+          <w:rFonts w:cstheme="minorHAnsi"/>
+        </w:rPr>
+        <w:t>conda activate aging_chamber</w:t>
+      </w:r>
     </w:p>
     <w:p>
       <w:pPr>
@@ -5040,6 +4905,12 @@
         </w:rPr>
         <w:t>Install the necessary python packages using pip</w:t>
       </w:r>
+      <w:r>
+        <w:rPr>
+          <w:rFonts w:cstheme="minorHAnsi"/>
+        </w:rPr>
+        <w:t>.</w:t>
+      </w:r>
     </w:p>
     <w:p>
       <w:pPr>
@@ -5120,7 +4991,6 @@
           <w:sz w:val="28"/>
           <w:szCs w:val="28"/>
         </w:rPr>
-        <w:lastRenderedPageBreak/>
         <w:t xml:space="preserve">Color </w:t>
       </w:r>
       <w:r>
@@ -5154,14 +5024,7 @@
         <w:rPr>
           <w:rFonts w:cstheme="minorHAnsi"/>
         </w:rPr>
-        <w:t xml:space="preserve">Before beginning chamber use, the color calibration reference photos of the </w:t>
-      </w:r>
-      <w:proofErr w:type="spellStart"/>
-      <w:r>
-        <w:rPr>
-          <w:rFonts w:cstheme="minorHAnsi"/>
-        </w:rPr>
-        <w:t>X</w:t>
+        <w:t>Before beginning chamber use, the color calibration reference photos of the X</w:t>
       </w:r>
       <w:r>
         <w:rPr>
@@ -5173,14 +5036,7 @@
         <w:rPr>
           <w:rFonts w:cstheme="minorHAnsi"/>
         </w:rPr>
-        <w:t>ite</w:t>
-      </w:r>
-      <w:proofErr w:type="spellEnd"/>
-      <w:r>
-        <w:rPr>
-          <w:rFonts w:cstheme="minorHAnsi"/>
-        </w:rPr>
-        <w:t xml:space="preserve"> Color Checker must be taken.</w:t>
+        <w:t>ite Color Checker must be taken.</w:t>
       </w:r>
     </w:p>
     <w:p>
@@ -5198,21 +5054,19 @@
         <w:rPr>
           <w:rFonts w:cstheme="minorHAnsi"/>
         </w:rPr>
-        <w:t xml:space="preserve">Take two photos of the </w:t>
-      </w:r>
-      <w:proofErr w:type="spellStart"/>
-      <w:r>
-        <w:rPr>
-          <w:rFonts w:cstheme="minorHAnsi"/>
-        </w:rPr>
-        <w:t>Xrite</w:t>
-      </w:r>
-      <w:proofErr w:type="spellEnd"/>
-      <w:r>
-        <w:rPr>
-          <w:rFonts w:cstheme="minorHAnsi"/>
-        </w:rPr>
-        <w:t xml:space="preserve"> Color Checker. The orientation of the photos must match the included examples. Adjust the focus and the height of the camera until the color checker is in focus.</w:t>
+        <w:t xml:space="preserve">Take two photos of the Xrite Color Checker. The orientation of the photos must match the included examples. Adjust the </w:t>
+      </w:r>
+      <w:r>
+        <w:rPr>
+          <w:rFonts w:cstheme="minorHAnsi"/>
+        </w:rPr>
+        <w:t>lens</w:t>
+      </w:r>
+      <w:r>
+        <w:rPr>
+          <w:rFonts w:cstheme="minorHAnsi"/>
+        </w:rPr>
+        <w:t xml:space="preserve"> and the height of the camera until the color checker is in focus.</w:t>
       </w:r>
     </w:p>
     <w:p>
@@ -5253,7 +5107,13 @@
     </w:p>
     <w:p>
       <w:r>
-        <w:t>The sample tray (located atop the heated stage) temperature was calibrated against the thermocouple (located within the heated stage) using melting point standards to account for the insulating effect of the sample tray and filter papers</w:t>
+        <w:t xml:space="preserve">The sample tray (located atop the heated stage) temperature </w:t>
+      </w:r>
+      <w:r>
+        <w:t>is</w:t>
+      </w:r>
+      <w:r>
+        <w:t xml:space="preserve"> calibrated against the thermocouple (located within the heated stage) using melting point standards to account for the insulating effect of the sample tray and filter papers</w:t>
       </w:r>
       <w:r>
         <w:t>.</w:t>
@@ -5304,27 +5164,7 @@
         </w:numPr>
       </w:pPr>
       <w:r>
-        <w:t>Record</w:t>
-      </w:r>
-      <w:r>
-        <w:t xml:space="preserve"> the offset between the Solo Temperature Controller’s readout, and the expected melting temp</w:t>
-      </w:r>
-      <w:r>
-        <w:t xml:space="preserve"> (We stored this offset as a dated CSV file in the </w:t>
-      </w:r>
-      <w:proofErr w:type="spellStart"/>
-      <w:r>
-        <w:t>Chamber_Data</w:t>
-      </w:r>
-      <w:proofErr w:type="spellEnd"/>
-      <w:r>
-        <w:t xml:space="preserve"> folder)</w:t>
-      </w:r>
-      <w:r>
-        <w:t>. Use this offset to calibrate the final temperature settin</w:t>
-      </w:r>
-      <w:r>
-        <w:t>g of the Solo Temperature Controller during experiments.</w:t>
+        <w:t>Record the offset between the Solo Temperature Controller’s readout, and the expected melting temp (We stored this offset as a dated CSV file in the Chamber_Data folder). Use this offset to calibrate the final temperature setting of the Solo Temperature Controller during experiments.</w:t>
       </w:r>
     </w:p>
     <w:p>
@@ -5380,33 +5220,13 @@
         </w:rPr>
       </w:pPr>
       <w:r>
-        <w:t>Turn on the humidity control system toggle switch</w:t>
-      </w:r>
-      <w:r>
-        <w:t xml:space="preserve"> and close the chamber doors. R</w:t>
-      </w:r>
-      <w:r>
-        <w:t xml:space="preserve">un the </w:t>
-      </w:r>
-      <w:r>
-        <w:rPr>
-          <w:rFonts w:cstheme="minorHAnsi"/>
-        </w:rPr>
-        <w:t xml:space="preserve">Humidity_Run_Script.py in </w:t>
-      </w:r>
-      <w:proofErr w:type="spellStart"/>
-      <w:r>
-        <w:rPr>
-          <w:rFonts w:cstheme="minorHAnsi"/>
-        </w:rPr>
-        <w:t>Thonny</w:t>
-      </w:r>
-      <w:proofErr w:type="spellEnd"/>
-      <w:r>
-        <w:rPr>
-          <w:rFonts w:cstheme="minorHAnsi"/>
-        </w:rPr>
-        <w:t xml:space="preserve">. </w:t>
+        <w:t xml:space="preserve">Turn on the humidity control system toggle switch and close the chamber doors. Run the </w:t>
+      </w:r>
+      <w:r>
+        <w:rPr>
+          <w:rFonts w:cstheme="minorHAnsi"/>
+        </w:rPr>
+        <w:t xml:space="preserve">Humidity_Run_Script.py in Thonny. </w:t>
       </w:r>
     </w:p>
     <w:p>
@@ -5428,21 +5248,7 @@
         <w:rPr>
           <w:rFonts w:cstheme="minorHAnsi"/>
         </w:rPr>
-        <w:t xml:space="preserve">Note the offset between the values outputted in </w:t>
-      </w:r>
-      <w:proofErr w:type="spellStart"/>
-      <w:r>
-        <w:rPr>
-          <w:rFonts w:cstheme="minorHAnsi"/>
-        </w:rPr>
-        <w:t>Thonny’s</w:t>
-      </w:r>
-      <w:proofErr w:type="spellEnd"/>
-      <w:r>
-        <w:rPr>
-          <w:rFonts w:cstheme="minorHAnsi"/>
-        </w:rPr>
-        <w:t xml:space="preserve"> terminal with those observed on the humidity logger through the camera. Adjust the target humidity on the Pico humidity script to account for this difference.</w:t>
+        <w:t>Note the offset between the values outputted in Thonny’s terminal with those observed on the humidity logger through the camera. Adjust the target humidity on the Pico humidity script to account for this difference.</w:t>
       </w:r>
     </w:p>
     <w:p>
@@ -5476,27 +5282,6 @@
         </w:rPr>
         <w:t>calibration is completed, the Aging Chamber is ready for use.</w:t>
       </w:r>
-    </w:p>
-    <w:p>
-      <w:pPr>
-        <w:rPr>
-          <w:rFonts w:cstheme="minorHAnsi"/>
-        </w:rPr>
-      </w:pPr>
-    </w:p>
-    <w:p>
-      <w:pPr>
-        <w:rPr>
-          <w:rFonts w:cstheme="minorHAnsi"/>
-        </w:rPr>
-      </w:pPr>
-    </w:p>
-    <w:p>
-      <w:pPr>
-        <w:rPr>
-          <w:rFonts w:cstheme="minorHAnsi"/>
-        </w:rPr>
-      </w:pPr>
     </w:p>
     <w:p>
       <w:pPr>
@@ -5578,55 +5363,13 @@
         <w:rPr>
           <w:rFonts w:cstheme="minorHAnsi"/>
         </w:rPr>
-        <w:t xml:space="preserve"> Then open the </w:t>
-      </w:r>
-      <w:proofErr w:type="spellStart"/>
-      <w:r>
-        <w:rPr>
-          <w:rFonts w:cstheme="minorHAnsi"/>
-        </w:rPr>
-        <w:t>Thonny</w:t>
-      </w:r>
-      <w:proofErr w:type="spellEnd"/>
-      <w:r>
-        <w:rPr>
-          <w:rFonts w:cstheme="minorHAnsi"/>
-        </w:rPr>
-        <w:t xml:space="preserve"> application, and run </w:t>
-      </w:r>
-      <w:r>
-        <w:rPr>
-          <w:rFonts w:cstheme="minorHAnsi"/>
-        </w:rPr>
-        <w:t xml:space="preserve">the </w:t>
-      </w:r>
-      <w:proofErr w:type="spellStart"/>
-      <w:r>
-        <w:rPr>
-          <w:rFonts w:cstheme="minorHAnsi"/>
-        </w:rPr>
-        <w:t>Humidity_Run_Script</w:t>
-      </w:r>
-      <w:proofErr w:type="spellEnd"/>
-      <w:r>
-        <w:rPr>
-          <w:rFonts w:cstheme="minorHAnsi"/>
-        </w:rPr>
-        <w:t xml:space="preserve"> in </w:t>
-      </w:r>
-      <w:proofErr w:type="spellStart"/>
-      <w:r>
-        <w:rPr>
-          <w:rFonts w:cstheme="minorHAnsi"/>
-        </w:rPr>
-        <w:t>Thonny</w:t>
-      </w:r>
-      <w:proofErr w:type="spellEnd"/>
-      <w:r>
-        <w:rPr>
-          <w:rFonts w:cstheme="minorHAnsi"/>
-        </w:rPr>
-        <w:t>. This</w:t>
+        <w:t xml:space="preserve"> Then open the Thonny application, and run </w:t>
+      </w:r>
+      <w:r>
+        <w:rPr>
+          <w:rFonts w:cstheme="minorHAnsi"/>
+        </w:rPr>
+        <w:t>the Humidity_Run_Script in Thonny. This</w:t>
       </w:r>
       <w:r>
         <w:rPr>
@@ -5644,21 +5387,7 @@
         <w:rPr>
           <w:rFonts w:cstheme="minorHAnsi"/>
         </w:rPr>
-        <w:t xml:space="preserve">If the chamber is connected properly, you will see numerical data stream outputted in the </w:t>
-      </w:r>
-      <w:proofErr w:type="spellStart"/>
-      <w:r>
-        <w:rPr>
-          <w:rFonts w:cstheme="minorHAnsi"/>
-        </w:rPr>
-        <w:t>Thonny</w:t>
-      </w:r>
-      <w:proofErr w:type="spellEnd"/>
-      <w:r>
-        <w:rPr>
-          <w:rFonts w:cstheme="minorHAnsi"/>
-        </w:rPr>
-        <w:t xml:space="preserve"> Shell. </w:t>
+        <w:t xml:space="preserve">If the chamber is connected properly, you will see numerical data stream outputted in the Thonny Shell. </w:t>
       </w:r>
       <w:r>
         <w:rPr>
@@ -5676,27 +5405,37 @@
         <w:rPr>
           <w:rFonts w:cstheme="minorHAnsi"/>
         </w:rPr>
-        <w:t xml:space="preserve">temperature and images are recorded by the Solo Configuration application and the </w:t>
-      </w:r>
-      <w:proofErr w:type="spellStart"/>
-      <w:r>
-        <w:rPr>
-          <w:rFonts w:cstheme="minorHAnsi"/>
-        </w:rPr>
-        <w:t>ThorCam</w:t>
-      </w:r>
-      <w:proofErr w:type="spellEnd"/>
-      <w:r>
-        <w:rPr>
-          <w:rFonts w:cstheme="minorHAnsi"/>
-        </w:rPr>
-        <w:t xml:space="preserve"> application, respectively. </w:t>
-      </w:r>
-      <w:r>
-        <w:rPr>
-          <w:rFonts w:cstheme="minorHAnsi"/>
-        </w:rPr>
-        <w:t>Before beginning an experiment, be sure that the humidity reservoir is filled with water. Try to preheat the chamber for at least four hours in advance. To preheat the chamber, simply turn all three toggle switches on, and set the sample temperature via the Solo 4824 controller.</w:t>
+        <w:t xml:space="preserve">temperature and images are recorded by the Solo Configuration application and the ThorCam application, respectively. </w:t>
+      </w:r>
+      <w:r>
+        <w:rPr>
+          <w:rFonts w:cstheme="minorHAnsi"/>
+        </w:rPr>
+        <w:t xml:space="preserve">Before beginning an experiment, be sure that the humidity reservoir is filled with water. </w:t>
+      </w:r>
+      <w:r>
+        <w:rPr>
+          <w:rFonts w:cstheme="minorHAnsi"/>
+        </w:rPr>
+        <w:t>P</w:t>
+      </w:r>
+      <w:r>
+        <w:rPr>
+          <w:rFonts w:cstheme="minorHAnsi"/>
+        </w:rPr>
+        <w:t>reheat the chamber for at least four hours in advance</w:t>
+      </w:r>
+      <w:r>
+        <w:rPr>
+          <w:rFonts w:cstheme="minorHAnsi"/>
+        </w:rPr>
+        <w:t xml:space="preserve"> of experimentation to reach thermal equilibrium</w:t>
+      </w:r>
+      <w:r>
+        <w:rPr>
+          <w:rFonts w:cstheme="minorHAnsi"/>
+        </w:rPr>
+        <w:t>. To preheat the chamber, turn all three toggle switches on, and set the sample temperature via the Solo 4824 controller.</w:t>
       </w:r>
     </w:p>
     <w:p>
@@ -5720,27 +5459,37 @@
         <w:rPr>
           <w:rFonts w:cstheme="minorHAnsi"/>
         </w:rPr>
-        <w:t xml:space="preserve"> The end the video capture from the </w:t>
-      </w:r>
-      <w:proofErr w:type="spellStart"/>
-      <w:r>
-        <w:rPr>
-          <w:rFonts w:cstheme="minorHAnsi"/>
-        </w:rPr>
-        <w:t>ThorCam</w:t>
-      </w:r>
-      <w:proofErr w:type="spellEnd"/>
-      <w:r>
-        <w:rPr>
-          <w:rFonts w:cstheme="minorHAnsi"/>
-        </w:rPr>
-        <w:t xml:space="preserve"> application, and disconnect from the Solo 4824 to end sample temperature recording.</w:t>
-      </w:r>
-      <w:r>
-        <w:rPr>
-          <w:rFonts w:cstheme="minorHAnsi"/>
-        </w:rPr>
-        <w:t xml:space="preserve"> Then transfer the file from the Solo Configuration, and the video</w:t>
+        <w:t xml:space="preserve"> The</w:t>
+      </w:r>
+      <w:r>
+        <w:rPr>
+          <w:rFonts w:cstheme="minorHAnsi"/>
+        </w:rPr>
+        <w:t>n</w:t>
+      </w:r>
+      <w:r>
+        <w:rPr>
+          <w:rFonts w:cstheme="minorHAnsi"/>
+        </w:rPr>
+        <w:t xml:space="preserve"> end the video capture from the ThorCam application, and disconnect </w:t>
+      </w:r>
+      <w:r>
+        <w:rPr>
+          <w:rFonts w:cstheme="minorHAnsi"/>
+        </w:rPr>
+        <w:t xml:space="preserve">the Solo Software </w:t>
+      </w:r>
+      <w:r>
+        <w:rPr>
+          <w:rFonts w:cstheme="minorHAnsi"/>
+        </w:rPr>
+        <w:t>from the Solo 4824 to end sample temperature recording.</w:t>
+      </w:r>
+      <w:r>
+        <w:rPr>
+          <w:rFonts w:cstheme="minorHAnsi"/>
+        </w:rPr>
+        <w:t xml:space="preserve"> Transfer the file from the Solo Configuration, and the video</w:t>
       </w:r>
       <w:r>
         <w:rPr>
@@ -5752,21 +5501,7 @@
         <w:rPr>
           <w:rFonts w:cstheme="minorHAnsi"/>
         </w:rPr>
-        <w:t xml:space="preserve">from the </w:t>
-      </w:r>
-      <w:proofErr w:type="spellStart"/>
-      <w:r>
-        <w:rPr>
-          <w:rFonts w:cstheme="minorHAnsi"/>
-        </w:rPr>
-        <w:t>ThorCam</w:t>
-      </w:r>
-      <w:proofErr w:type="spellEnd"/>
-      <w:r>
-        <w:rPr>
-          <w:rFonts w:cstheme="minorHAnsi"/>
-        </w:rPr>
-        <w:t xml:space="preserve"> application into the newly created experiment folder. After the data logging for a run is completed, there should</w:t>
+        <w:t>from the ThorCam application into the newly created experiment folder. After the data logging for a run is completed, there should</w:t>
       </w:r>
       <w:r>
         <w:rPr>
@@ -5792,21 +5527,7 @@
         <w:rPr>
           <w:rFonts w:cstheme="minorHAnsi"/>
         </w:rPr>
-        <w:t>- An .</w:t>
-      </w:r>
-      <w:proofErr w:type="spellStart"/>
-      <w:r>
-        <w:rPr>
-          <w:rFonts w:cstheme="minorHAnsi"/>
-        </w:rPr>
-        <w:t>avi</w:t>
-      </w:r>
-      <w:proofErr w:type="spellEnd"/>
-      <w:r>
-        <w:rPr>
-          <w:rFonts w:cstheme="minorHAnsi"/>
-        </w:rPr>
-        <w:t xml:space="preserve"> video file, the default filename is "image_0.avi"</w:t>
+        <w:t>- An .avi video file, the default filename is "image_0.avi"</w:t>
       </w:r>
     </w:p>
     <w:p>
@@ -5834,21 +5555,7 @@
         <w:rPr>
           <w:rFonts w:cstheme="minorHAnsi"/>
         </w:rPr>
-        <w:t>- A sample holder temperature log .txt file, the default filename is "</w:t>
-      </w:r>
-      <w:proofErr w:type="spellStart"/>
-      <w:r>
-        <w:rPr>
-          <w:rFonts w:cstheme="minorHAnsi"/>
-        </w:rPr>
-        <w:t>Sample_Temp_Queue</w:t>
-      </w:r>
-      <w:proofErr w:type="spellEnd"/>
-      <w:r>
-        <w:rPr>
-          <w:rFonts w:cstheme="minorHAnsi"/>
-        </w:rPr>
-        <w:t>"</w:t>
+        <w:t>- A sample holder temperature log .txt file, the default filename is "Sample_Temp_Queue"</w:t>
       </w:r>
     </w:p>
     <w:p>
@@ -5901,21 +5608,7 @@
         <w:rPr>
           <w:rFonts w:cstheme="minorHAnsi"/>
         </w:rPr>
-        <w:t xml:space="preserve">1.) After terminating the </w:t>
-      </w:r>
-      <w:proofErr w:type="spellStart"/>
-      <w:r>
-        <w:rPr>
-          <w:rFonts w:cstheme="minorHAnsi"/>
-        </w:rPr>
-        <w:t>Humidity_Run_Script</w:t>
-      </w:r>
-      <w:proofErr w:type="spellEnd"/>
-      <w:r>
-        <w:rPr>
-          <w:rFonts w:cstheme="minorHAnsi"/>
-        </w:rPr>
-        <w:t>, and moving the video file and the sample holder log file into the experiment folder, open the time_sync.py script in an environment with the chamber dependencies. Fill out the User Inputs section, then run the script. This script will read all of the log files, break the timelapse video into individual frames for RGB analysis, and sync the sensor timing with the image capture. It will also generate a graph with the chamber's ambient temperature, relative humidity, and the sample holder temperature</w:t>
+        <w:t>1.) After terminating the Humidity_Run_Script, and moving the video file and the sample holder log file into the experiment folder, open the time_sync.py script in an environment with the chamber dependencies. Fill out the User Inputs section, then run the script. This script will read all of the log files, break the timelapse video into individual frames for RGB analysis, and sync the sensor timing with the image capture. It will also generate a graph with the chamber's ambient temperature, relative humidity, and the sample holder temperature</w:t>
       </w:r>
       <w:r>
         <w:rPr>
@@ -5940,21 +5633,7 @@
         <w:rPr>
           <w:rFonts w:cstheme="minorHAnsi"/>
         </w:rPr>
-        <w:t xml:space="preserve">2.) Next open the </w:t>
-      </w:r>
-      <w:proofErr w:type="spellStart"/>
-      <w:r>
-        <w:rPr>
-          <w:rFonts w:cstheme="minorHAnsi"/>
-        </w:rPr>
-        <w:t>Image_processor</w:t>
-      </w:r>
-      <w:proofErr w:type="spellEnd"/>
-      <w:r>
-        <w:rPr>
-          <w:rFonts w:cstheme="minorHAnsi"/>
-        </w:rPr>
-        <w:t xml:space="preserve"> script. Fill out the User Inputs section, then run the script. This script will go well by well of the</w:t>
+        <w:t>2.) Next open the Image_processor script. Fill out the User Inputs section, then run the script. This script will go well by well of the</w:t>
       </w:r>
       <w:r>
         <w:rPr>
@@ -5990,21 +5669,7 @@
         <w:rPr>
           <w:rFonts w:cstheme="minorHAnsi"/>
         </w:rPr>
-        <w:t>a .</w:t>
-      </w:r>
-      <w:proofErr w:type="spellStart"/>
-      <w:r>
-        <w:rPr>
-          <w:rFonts w:cstheme="minorHAnsi"/>
-        </w:rPr>
-        <w:t>png</w:t>
-      </w:r>
-      <w:proofErr w:type="spellEnd"/>
-      <w:r>
-        <w:rPr>
-          <w:rFonts w:cstheme="minorHAnsi"/>
-        </w:rPr>
-        <w:t xml:space="preserve"> image of the RGB change over time and a CSV of the RGB data for each well.</w:t>
+        <w:t>a .png image of the RGB change over time and a CSV of the RGB data for each well.</w:t>
       </w:r>
     </w:p>
     <w:p>
@@ -6041,7 +5706,6 @@
           <w:sz w:val="28"/>
           <w:szCs w:val="28"/>
         </w:rPr>
-        <w:lastRenderedPageBreak/>
         <w:t>Maintenance Guide:</w:t>
       </w:r>
       <w:bookmarkEnd w:id="18"/>
@@ -6065,23 +5729,7 @@
         <w:t xml:space="preserve">Color Calibration: If any modifications are made to </w:t>
       </w:r>
       <w:r>
-        <w:t xml:space="preserve">the lamp positioning, or sample positioning that will affect illumination quality, repeat the Color Calibration step. The </w:t>
-      </w:r>
-      <w:proofErr w:type="spellStart"/>
-      <w:r>
-        <w:t>XRite</w:t>
-      </w:r>
-      <w:proofErr w:type="spellEnd"/>
-      <w:r>
-        <w:t xml:space="preserve"> </w:t>
-      </w:r>
-      <w:proofErr w:type="spellStart"/>
-      <w:r>
-        <w:t>ColorChecker</w:t>
-      </w:r>
-      <w:proofErr w:type="spellEnd"/>
-      <w:r>
-        <w:t xml:space="preserve"> Passport manufacturer also recommends replacement every 18-24 months due to color fade.</w:t>
+        <w:t>the lamp positioning, or sample positioning that will affect illumination quality, repeat the Color Calibration step. The XRite ColorChecker Passport manufacturer also recommends replacement every 18-24 months due to color fade.</w:t>
       </w:r>
     </w:p>
     <w:p>
@@ -7739,6 +7387,7 @@
     <w:lsdException w:name="HTML Sample" w:semiHidden="1" w:unhideWhenUsed="1"/>
     <w:lsdException w:name="HTML Typewriter" w:semiHidden="1" w:unhideWhenUsed="1"/>
     <w:lsdException w:name="HTML Variable" w:semiHidden="1" w:unhideWhenUsed="1"/>
+    <w:lsdException w:name="Normal Table" w:semiHidden="1" w:unhideWhenUsed="1"/>
     <w:lsdException w:name="annotation subject" w:semiHidden="1" w:unhideWhenUsed="1"/>
     <w:lsdException w:name="No List" w:semiHidden="1" w:unhideWhenUsed="1"/>
     <w:lsdException w:name="Outline List 1" w:semiHidden="1" w:unhideWhenUsed="1"/>
@@ -7785,8 +7434,10 @@
     <w:lsdException w:name="Table Subtle 2" w:semiHidden="1" w:unhideWhenUsed="1"/>
     <w:lsdException w:name="Table Web 1" w:semiHidden="1" w:unhideWhenUsed="1"/>
     <w:lsdException w:name="Table Web 2" w:semiHidden="1" w:unhideWhenUsed="1"/>
+    <w:lsdException w:name="Table Web 3" w:semiHidden="1" w:unhideWhenUsed="1"/>
     <w:lsdException w:name="Balloon Text" w:semiHidden="1" w:unhideWhenUsed="1"/>
     <w:lsdException w:name="Table Grid" w:uiPriority="39"/>
+    <w:lsdException w:name="Table Theme" w:semiHidden="1" w:unhideWhenUsed="1"/>
     <w:lsdException w:name="Placeholder Text" w:semiHidden="1"/>
     <w:lsdException w:name="No Spacing" w:uiPriority="1" w:qFormat="1"/>
     <w:lsdException w:name="Light Shading" w:uiPriority="60"/>
@@ -8058,6 +7709,7 @@
   <w:style w:type="character" w:default="1" w:styleId="DefaultParagraphFont">
     <w:name w:val="Default Paragraph Font"/>
     <w:uiPriority w:val="1"/>
+    <w:semiHidden/>
     <w:unhideWhenUsed/>
   </w:style>
   <w:style w:type="table" w:default="1" w:styleId="TableNormal">

</xml_diff>